<commit_message>
merge confilct master test
</commit_message>
<xml_diff>
--- a/test.docx
+++ b/test.docx
@@ -51,7 +51,7 @@
     <w:p>
       <w:pPr>
         <w:rPr>
-          <w:rFonts w:hint="default"/>
+          <w:rFonts w:hint="eastAsia"/>
           <w:lang w:val="en-US" w:eastAsia="zh-CN"/>
         </w:rPr>
       </w:pPr>
@@ -61,6 +61,29 @@
           <w:lang w:val="en-US" w:eastAsia="zh-CN"/>
         </w:rPr>
         <w:t>hot-fix first commit</w:t>
+      </w:r>
+    </w:p>
+    <w:p>
+      <w:pPr>
+        <w:rPr>
+          <w:rFonts w:hint="eastAsia"/>
+          <w:lang w:val="en-US" w:eastAsia="zh-CN"/>
+        </w:rPr>
+      </w:pPr>
+    </w:p>
+    <w:p>
+      <w:pPr>
+        <w:rPr>
+          <w:rFonts w:hint="default"/>
+          <w:lang w:val="en-US" w:eastAsia="zh-CN"/>
+        </w:rPr>
+      </w:pPr>
+      <w:r>
+        <w:rPr>
+          <w:rFonts w:hint="eastAsia"/>
+          <w:lang w:val="en-US" w:eastAsia="zh-CN"/>
+        </w:rPr>
+        <w:t>master-test</w:t>
       </w:r>
       <w:bookmarkStart w:id="0" w:name="_GoBack"/>
       <w:bookmarkEnd w:id="0"/>

</xml_diff>

<commit_message>
merge confict hot-fix test
</commit_message>
<xml_diff>
--- a/test.docx
+++ b/test.docx
@@ -51,7 +51,7 @@
     <w:p>
       <w:pPr>
         <w:rPr>
-          <w:rFonts w:hint="default"/>
+          <w:rFonts w:hint="eastAsia"/>
           <w:lang w:val="en-US" w:eastAsia="zh-CN"/>
         </w:rPr>
       </w:pPr>
@@ -61,6 +61,29 @@
           <w:lang w:val="en-US" w:eastAsia="zh-CN"/>
         </w:rPr>
         <w:t>hot-fix first commit</w:t>
+      </w:r>
+    </w:p>
+    <w:p>
+      <w:pPr>
+        <w:rPr>
+          <w:rFonts w:hint="eastAsia"/>
+          <w:lang w:val="en-US" w:eastAsia="zh-CN"/>
+        </w:rPr>
+      </w:pPr>
+    </w:p>
+    <w:p>
+      <w:pPr>
+        <w:rPr>
+          <w:rFonts w:hint="default"/>
+          <w:lang w:val="en-US" w:eastAsia="zh-CN"/>
+        </w:rPr>
+      </w:pPr>
+      <w:r>
+        <w:rPr>
+          <w:rFonts w:hint="eastAsia"/>
+          <w:lang w:val="en-US" w:eastAsia="zh-CN"/>
+        </w:rPr>
+        <w:t>hot-fix test</w:t>
       </w:r>
       <w:bookmarkStart w:id="0" w:name="_GoBack"/>
       <w:bookmarkEnd w:id="0"/>

</xml_diff>